<commit_message>
changes from RLS_EPM_25.0 @ 362487 with files fixes This re-fixes some files that we had corrupted with XML transforms.
</commit_message>
<xml_diff>
--- a/dbscripts/EPM_22.0.0/DBCR_EPM_EPM22_0001.docx
+++ b/dbscripts/EPM_22.0.0/DBCR_EPM_EPM22_0001.docx
@@ -1,3 +1,2448 @@
+
+<file path=word/document.xml><?xml version="1.0" encoding="utf-8"?>
+<w:document xmlns:wpc="http://schemas.microsoft.com/office/word/2010/wordprocessingCanvas" xmlns:mc="http://schemas.openxmlformats.org/markup-compatibility/2006" xmlns:o="urn:schemas-microsoft-com:office:office" xmlns:r="http://schemas.openxmlformats.org/officeDocument/2006/relationships" xmlns:m="http://schemas.openxmlformats.org/officeDocument/2006/math" xmlns:v="urn:schemas-microsoft-com:vml" xmlns:wp14="http://schemas.microsoft.com/office/word/2010/wordprocessingDrawing" xmlns:wp="http://schemas.openxmlformats.org/drawingml/2006/wordprocessingDrawing" xmlns:w10="urn:schemas-microsoft-com:office:word" xmlns:w="http://schemas.openxmlformats.org/wordprocessingml/2006/main" xmlns:w14="http://schemas.microsoft.com/office/word/2010/wordml" xmlns:wpg="http://schemas.microsoft.com/office/word/2010/wordprocessingGroup" xmlns:wpi="http://schemas.microsoft.com/office/word/2010/wordprocessingInk" xmlns:wne="http://schemas.microsoft.com/office/word/2006/wordml" xmlns:wps="http://schemas.microsoft.com/office/word/2010/wordprocessingShape" mc:Ignorable="w14 wp14">
+  <w:body>
+    <w:p>
+      <w:pPr>
+        <w:pStyle w:val="Title"/>
+      </w:pPr>
+      <w:r>
+        <w:t xml:space="preserve">CHANGE PROCESS: </w:t>
+      </w:r>
+      <w:r>
+        <w:t xml:space="preserve">FM </w:t>
+      </w:r>
+      <w:r>
+        <w:t>DATABASES</w:t>
+      </w:r>
+    </w:p>
+    <w:p/>
+    <w:p>
+      <w:pPr>
+        <w:pStyle w:val="Heading2"/>
+      </w:pPr>
+      <w:r>
+        <w:t>Overview</w:t>
+      </w:r>
+    </w:p>
+    <w:p>
+      <w:pPr>
+        <w:pStyle w:val="ListParagraph"/>
+        <w:numPr>
+          <w:ilvl w:val="0"/>
+          <w:numId w:val="1"/>
+        </w:numPr>
+        <w:rPr>
+          <w:b/>
+          <w:color w:val="000000" w:themeColor="text1"/>
+        </w:rPr>
+      </w:pPr>
+      <w:r>
+        <w:rPr>
+          <w:b/>
+          <w:color w:val="000000" w:themeColor="text1"/>
+        </w:rPr>
+        <w:t xml:space="preserve">Application </w:t>
+      </w:r>
+      <w:proofErr w:type="spellStart"/>
+      <w:r>
+        <w:rPr>
+          <w:b/>
+          <w:color w:val="000000" w:themeColor="text1"/>
+        </w:rPr>
+        <w:t>db</w:t>
+      </w:r>
+      <w:proofErr w:type="spellEnd"/>
+      <w:r>
+        <w:rPr>
+          <w:b/>
+          <w:color w:val="000000" w:themeColor="text1"/>
+        </w:rPr>
+        <w:t xml:space="preserve"> change standards</w:t>
+      </w:r>
+    </w:p>
+    <w:p>
+      <w:pPr>
+        <w:pStyle w:val="ListParagraph"/>
+        <w:numPr>
+          <w:ilvl w:val="1"/>
+          <w:numId w:val="1"/>
+        </w:numPr>
+        <w:rPr>
+          <w:i w:val="0"/>
+          <w:color w:val="000000" w:themeColor="text1"/>
+        </w:rPr>
+      </w:pPr>
+      <w:r>
+        <w:rPr>
+          <w:i w:val="0"/>
+          <w:color w:val="000000" w:themeColor="text1"/>
+        </w:rPr>
+        <w:t xml:space="preserve">Security: </w:t>
+      </w:r>
+      <w:r>
+        <w:rPr>
+          <w:i w:val="0"/>
+          <w:color w:val="000000" w:themeColor="text1"/>
+        </w:rPr>
+        <w:t xml:space="preserve">Approved </w:t>
+      </w:r>
+      <w:r>
+        <w:rPr>
+          <w:i w:val="0"/>
+          <w:color w:val="000000" w:themeColor="text1"/>
+        </w:rPr>
+        <w:t xml:space="preserve">PROUCTION </w:t>
+      </w:r>
+      <w:r>
+        <w:rPr>
+          <w:i w:val="0"/>
+          <w:color w:val="000000" w:themeColor="text1"/>
+        </w:rPr>
+        <w:t>schemas are as follows:</w:t>
+      </w:r>
+    </w:p>
+    <w:tbl>
+      <w:tblPr>
+        <w:tblStyle w:val="TableGrid"/>
+        <w:tblW w:w="0" w:type="auto"/>
+        <w:tblInd w:w="1440" w:type="dxa"/>
+        <w:tblLook w:val="04A0" w:firstRow="1" w:lastRow="0" w:firstColumn="1" w:lastColumn="0" w:noHBand="0" w:noVBand="1"/>
+      </w:tblPr>
+      <w:tblGrid>
+        <w:gridCol w:w="4070"/>
+        <w:gridCol w:w="4066"/>
+      </w:tblGrid>
+      <w:tr>
+        <w:tc>
+          <w:tcPr>
+            <w:tcW w:w="4788" w:type="dxa"/>
+          </w:tcPr>
+          <w:p>
+            <w:pPr>
+              <w:rPr>
+                <w:b/>
+                <w:color w:val="000000" w:themeColor="text1"/>
+              </w:rPr>
+            </w:pPr>
+            <w:r>
+              <w:rPr>
+                <w:b/>
+                <w:color w:val="000000" w:themeColor="text1"/>
+              </w:rPr>
+              <w:t>Schema name</w:t>
+            </w:r>
+          </w:p>
+        </w:tc>
+        <w:tc>
+          <w:tcPr>
+            <w:tcW w:w="4788" w:type="dxa"/>
+          </w:tcPr>
+          <w:p>
+            <w:pPr>
+              <w:rPr>
+                <w:b/>
+                <w:color w:val="000000" w:themeColor="text1"/>
+              </w:rPr>
+            </w:pPr>
+            <w:r>
+              <w:rPr>
+                <w:b/>
+                <w:color w:val="000000" w:themeColor="text1"/>
+              </w:rPr>
+              <w:t>Purpose</w:t>
+            </w:r>
+          </w:p>
+        </w:tc>
+      </w:tr>
+      <w:tr>
+        <w:tc>
+          <w:tcPr>
+            <w:tcW w:w="4788" w:type="dxa"/>
+          </w:tcPr>
+          <w:p>
+            <w:pPr>
+              <w:rPr>
+                <w:b/>
+                <w:color w:val="000000" w:themeColor="text1"/>
+              </w:rPr>
+            </w:pPr>
+            <w:r>
+              <w:rPr>
+                <w:b/>
+                <w:color w:val="000000" w:themeColor="text1"/>
+              </w:rPr>
+              <w:t>EPS_OWNER</w:t>
+            </w:r>
+          </w:p>
+        </w:tc>
+        <w:tc>
+          <w:tcPr>
+            <w:tcW w:w="4788" w:type="dxa"/>
+          </w:tcPr>
+          <w:p>
+            <w:pPr>
+              <w:rPr>
+                <w:b/>
+                <w:color w:val="000000" w:themeColor="text1"/>
+              </w:rPr>
+            </w:pPr>
+            <w:r>
+              <w:rPr>
+                <w:b/>
+                <w:color w:val="000000" w:themeColor="text1"/>
+              </w:rPr>
+              <w:t xml:space="preserve">Owns all objects used for FM data store objects, payment objects, and </w:t>
+            </w:r>
+            <w:proofErr w:type="spellStart"/>
+            <w:r>
+              <w:rPr>
+                <w:b/>
+                <w:color w:val="000000" w:themeColor="text1"/>
+              </w:rPr>
+              <w:t>springbatch</w:t>
+            </w:r>
+            <w:proofErr w:type="spellEnd"/>
+            <w:r>
+              <w:rPr>
+                <w:b/>
+                <w:color w:val="000000" w:themeColor="text1"/>
+              </w:rPr>
+              <w:t>**</w:t>
+            </w:r>
+            <w:r>
+              <w:rPr>
+                <w:b/>
+                <w:color w:val="000000" w:themeColor="text1"/>
+              </w:rPr>
+              <w:t xml:space="preserve"> objects</w:t>
+            </w:r>
+          </w:p>
+        </w:tc>
+      </w:tr>
+      <w:tr>
+        <w:tc>
+          <w:tcPr>
+            <w:tcW w:w="4788" w:type="dxa"/>
+          </w:tcPr>
+          <w:p>
+            <w:pPr>
+              <w:rPr>
+                <w:b/>
+                <w:color w:val="000000" w:themeColor="text1"/>
+              </w:rPr>
+            </w:pPr>
+            <w:r>
+              <w:rPr>
+                <w:b/>
+                <w:color w:val="000000" w:themeColor="text1"/>
+              </w:rPr>
+              <w:t>EPS_APP</w:t>
+            </w:r>
+          </w:p>
+        </w:tc>
+        <w:tc>
+          <w:tcPr>
+            <w:tcW w:w="4788" w:type="dxa"/>
+          </w:tcPr>
+          <w:p>
+            <w:pPr>
+              <w:rPr>
+                <w:b/>
+                <w:color w:val="000000" w:themeColor="text1"/>
+              </w:rPr>
+            </w:pPr>
+            <w:r>
+              <w:rPr>
+                <w:b/>
+                <w:color w:val="000000" w:themeColor="text1"/>
+              </w:rPr>
+              <w:t xml:space="preserve">Used by the application to log into the database and access the </w:t>
+            </w:r>
+            <w:proofErr w:type="spellStart"/>
+            <w:r>
+              <w:rPr>
+                <w:b/>
+                <w:color w:val="000000" w:themeColor="text1"/>
+              </w:rPr>
+              <w:t>Eps_owner</w:t>
+            </w:r>
+            <w:proofErr w:type="spellEnd"/>
+            <w:r>
+              <w:rPr>
+                <w:b/>
+                <w:color w:val="000000" w:themeColor="text1"/>
+              </w:rPr>
+              <w:t xml:space="preserve"> schema.</w:t>
+            </w:r>
+          </w:p>
+        </w:tc>
+      </w:tr>
+      <w:tr>
+        <w:tc>
+          <w:tcPr>
+            <w:tcW w:w="4788" w:type="dxa"/>
+          </w:tcPr>
+          <w:p>
+            <w:pPr>
+              <w:rPr>
+                <w:b/>
+                <w:color w:val="000000" w:themeColor="text1"/>
+              </w:rPr>
+            </w:pPr>
+            <w:r>
+              <w:rPr>
+                <w:b/>
+                <w:color w:val="000000" w:themeColor="text1"/>
+              </w:rPr>
+              <w:t>EDGE_OWNER</w:t>
+            </w:r>
+          </w:p>
+        </w:tc>
+        <w:tc>
+          <w:tcPr>
+            <w:tcW w:w="4788" w:type="dxa"/>
+          </w:tcPr>
+          <w:p>
+            <w:pPr>
+              <w:rPr>
+                <w:b/>
+                <w:color w:val="000000" w:themeColor="text1"/>
+              </w:rPr>
+            </w:pPr>
+            <w:r>
+              <w:rPr>
+                <w:b/>
+                <w:color w:val="000000" w:themeColor="text1"/>
+              </w:rPr>
+              <w:t>Owns all objects used by the Edge application</w:t>
+            </w:r>
+          </w:p>
+        </w:tc>
+      </w:tr>
+      <w:tr>
+        <w:tc>
+          <w:tcPr>
+            <w:tcW w:w="4788" w:type="dxa"/>
+          </w:tcPr>
+          <w:p>
+            <w:pPr>
+              <w:rPr>
+                <w:b/>
+                <w:color w:val="000000" w:themeColor="text1"/>
+              </w:rPr>
+            </w:pPr>
+            <w:r>
+              <w:rPr>
+                <w:b/>
+                <w:color w:val="000000" w:themeColor="text1"/>
+              </w:rPr>
+              <w:t>EDGE_APP</w:t>
+            </w:r>
+          </w:p>
+        </w:tc>
+        <w:tc>
+          <w:tcPr>
+            <w:tcW w:w="4788" w:type="dxa"/>
+          </w:tcPr>
+          <w:p>
+            <w:pPr>
+              <w:rPr>
+                <w:b/>
+                <w:color w:val="000000" w:themeColor="text1"/>
+              </w:rPr>
+            </w:pPr>
+            <w:r>
+              <w:rPr>
+                <w:b/>
+                <w:color w:val="000000" w:themeColor="text1"/>
+              </w:rPr>
+              <w:t>Used by the Edge application to log on and access objects owned by the Edge owner Schema.</w:t>
+            </w:r>
+          </w:p>
+        </w:tc>
+      </w:tr>
+    </w:tbl>
+    <w:p>
+      <w:pPr>
+        <w:rPr>
+          <w:b/>
+          <w:color w:val="000000" w:themeColor="text1"/>
+        </w:rPr>
+      </w:pPr>
+      <w:r>
+        <w:rPr>
+          <w:b/>
+          <w:color w:val="000000" w:themeColor="text1"/>
+        </w:rPr>
+        <w:tab/>
+      </w:r>
+      <w:r>
+        <w:rPr>
+          <w:b/>
+          <w:color w:val="000000" w:themeColor="text1"/>
+        </w:rPr>
+        <w:tab/>
+      </w:r>
+      <w:proofErr w:type="gramStart"/>
+      <w:r>
+        <w:rPr>
+          <w:b/>
+          <w:color w:val="000000" w:themeColor="text1"/>
+        </w:rPr>
+        <w:t>** needs validation with spring batch.</w:t>
+      </w:r>
+      <w:proofErr w:type="gramEnd"/>
+    </w:p>
+    <w:p>
+      <w:pPr>
+        <w:pStyle w:val="ListParagraph"/>
+        <w:numPr>
+          <w:ilvl w:val="0"/>
+          <w:numId w:val="1"/>
+        </w:numPr>
+        <w:rPr>
+          <w:i w:val="0"/>
+          <w:color w:val="000000" w:themeColor="text1"/>
+        </w:rPr>
+      </w:pPr>
+      <w:r>
+        <w:rPr>
+          <w:i w:val="0"/>
+          <w:color w:val="000000" w:themeColor="text1"/>
+        </w:rPr>
+        <w:t>Grants</w:t>
+      </w:r>
+    </w:p>
+    <w:p>
+      <w:pPr>
+        <w:pStyle w:val="ListParagraph"/>
+        <w:numPr>
+          <w:ilvl w:val="1"/>
+          <w:numId w:val="1"/>
+        </w:numPr>
+        <w:rPr>
+          <w:i w:val="0"/>
+          <w:color w:val="000000" w:themeColor="text1"/>
+        </w:rPr>
+      </w:pPr>
+      <w:r>
+        <w:rPr>
+          <w:i w:val="0"/>
+          <w:color w:val="000000" w:themeColor="text1"/>
+        </w:rPr>
+        <w:t xml:space="preserve">Grants for crud must point from </w:t>
+      </w:r>
+      <w:r>
+        <w:rPr>
+          <w:i w:val="0"/>
+          <w:color w:val="000000" w:themeColor="text1"/>
+        </w:rPr>
+        <w:t>owner schema to the app schema</w:t>
+      </w:r>
+    </w:p>
+    <w:p>
+      <w:pPr>
+        <w:pStyle w:val="ListParagraph"/>
+        <w:numPr>
+          <w:ilvl w:val="1"/>
+          <w:numId w:val="1"/>
+        </w:numPr>
+        <w:rPr>
+          <w:i w:val="0"/>
+          <w:color w:val="000000" w:themeColor="text1"/>
+        </w:rPr>
+      </w:pPr>
+      <w:r>
+        <w:rPr>
+          <w:i w:val="0"/>
+          <w:color w:val="000000" w:themeColor="text1"/>
+        </w:rPr>
+        <w:t>Grants to public are forbidden</w:t>
+      </w:r>
+    </w:p>
+    <w:p>
+      <w:pPr>
+        <w:pStyle w:val="ListParagraph"/>
+        <w:numPr>
+          <w:ilvl w:val="0"/>
+          <w:numId w:val="1"/>
+        </w:numPr>
+        <w:rPr>
+          <w:i w:val="0"/>
+          <w:color w:val="000000" w:themeColor="text1"/>
+        </w:rPr>
+      </w:pPr>
+      <w:r>
+        <w:rPr>
+          <w:i w:val="0"/>
+          <w:color w:val="000000" w:themeColor="text1"/>
+        </w:rPr>
+        <w:t>App schemas will access the owner schemas with synonyms so no schema declaration will be required in front of the object.</w:t>
+      </w:r>
+    </w:p>
+    <w:p>
+      <w:pPr>
+        <w:pStyle w:val="ListParagraph"/>
+        <w:numPr>
+          <w:ilvl w:val="0"/>
+          <w:numId w:val="1"/>
+        </w:numPr>
+        <w:rPr>
+          <w:i w:val="0"/>
+          <w:color w:val="000000" w:themeColor="text1"/>
+        </w:rPr>
+      </w:pPr>
+      <w:r>
+        <w:rPr>
+          <w:i w:val="0"/>
+          <w:color w:val="000000" w:themeColor="text1"/>
+        </w:rPr>
+        <w:t>Changes to private schemas are allowed for private development testing for which there wi</w:t>
+      </w:r>
+      <w:r>
+        <w:rPr>
+          <w:i w:val="0"/>
+          <w:color w:val="000000" w:themeColor="text1"/>
+        </w:rPr>
+        <w:t>ll be no app  schema separation</w:t>
+      </w:r>
+    </w:p>
+    <w:p>
+      <w:pPr>
+        <w:pStyle w:val="ListParagraph"/>
+        <w:numPr>
+          <w:ilvl w:val="0"/>
+          <w:numId w:val="1"/>
+        </w:numPr>
+        <w:rPr>
+          <w:i w:val="0"/>
+          <w:color w:val="000000" w:themeColor="text1"/>
+        </w:rPr>
+      </w:pPr>
+      <w:r>
+        <w:rPr>
+          <w:i w:val="0"/>
+          <w:color w:val="000000" w:themeColor="text1"/>
+        </w:rPr>
+        <w:t xml:space="preserve">No script shall reference an object </w:t>
+      </w:r>
+      <w:r>
+        <w:rPr>
+          <w:i w:val="0"/>
+          <w:color w:val="000000" w:themeColor="text1"/>
+        </w:rPr>
+        <w:t xml:space="preserve">or column name </w:t>
+      </w:r>
+      <w:r>
+        <w:rPr>
+          <w:i w:val="0"/>
+          <w:color w:val="000000" w:themeColor="text1"/>
+        </w:rPr>
+        <w:t>more than 30 characters long</w:t>
+      </w:r>
+      <w:r>
+        <w:rPr>
+          <w:i w:val="0"/>
+          <w:color w:val="000000" w:themeColor="text1"/>
+        </w:rPr>
+        <w:t xml:space="preserve"> (it will fail)</w:t>
+      </w:r>
+      <w:r>
+        <w:rPr>
+          <w:i w:val="0"/>
+          <w:color w:val="000000" w:themeColor="text1"/>
+        </w:rPr>
+        <w:t>.</w:t>
+      </w:r>
+    </w:p>
+    <w:p>
+      <w:pPr>
+        <w:pStyle w:val="ListParagraph"/>
+        <w:numPr>
+          <w:ilvl w:val="0"/>
+          <w:numId w:val="1"/>
+        </w:numPr>
+        <w:rPr>
+          <w:i w:val="0"/>
+          <w:color w:val="000000" w:themeColor="text1"/>
+        </w:rPr>
+      </w:pPr>
+      <w:r>
+        <w:rPr>
+          <w:i w:val="0"/>
+          <w:color w:val="000000" w:themeColor="text1"/>
+        </w:rPr>
+        <w:t>Tables</w:t>
+      </w:r>
+      <w:r>
+        <w:rPr>
+          <w:i w:val="0"/>
+          <w:color w:val="000000" w:themeColor="text1"/>
+        </w:rPr>
+        <w:t xml:space="preserve"> </w:t>
+      </w:r>
+      <w:r>
+        <w:rPr>
+          <w:i w:val="0"/>
+          <w:color w:val="000000" w:themeColor="text1"/>
+        </w:rPr>
+        <w:t xml:space="preserve">can </w:t>
+      </w:r>
+      <w:r>
+        <w:rPr>
+          <w:i w:val="0"/>
+          <w:color w:val="000000" w:themeColor="text1"/>
+        </w:rPr>
+        <w:t>only have number, date, and varchar</w:t>
+      </w:r>
+      <w:r>
+        <w:rPr>
+          <w:i w:val="0"/>
+          <w:color w:val="000000" w:themeColor="text1"/>
+        </w:rPr>
+        <w:t xml:space="preserve">, </w:t>
+      </w:r>
+      <w:proofErr w:type="spellStart"/>
+      <w:r>
+        <w:rPr>
+          <w:i w:val="0"/>
+          <w:color w:val="000000" w:themeColor="text1"/>
+        </w:rPr>
+        <w:t>xml_type</w:t>
+      </w:r>
+      <w:proofErr w:type="spellEnd"/>
+      <w:r>
+        <w:rPr>
+          <w:i w:val="0"/>
+          <w:color w:val="000000" w:themeColor="text1"/>
+        </w:rPr>
+        <w:t>,</w:t>
+      </w:r>
+      <w:r>
+        <w:rPr>
+          <w:i w:val="0"/>
+          <w:color w:val="000000" w:themeColor="text1"/>
+        </w:rPr>
+        <w:t xml:space="preserve"> declarations</w:t>
+      </w:r>
+      <w:r>
+        <w:rPr>
+          <w:i w:val="0"/>
+          <w:color w:val="000000" w:themeColor="text1"/>
+        </w:rPr>
+        <w:t xml:space="preserve"> (no timestamp declarations please)</w:t>
+      </w:r>
+    </w:p>
+    <w:p>
+      <w:pPr>
+        <w:pStyle w:val="ListParagraph"/>
+        <w:numPr>
+          <w:ilvl w:val="1"/>
+          <w:numId w:val="1"/>
+        </w:numPr>
+        <w:rPr>
+          <w:i w:val="0"/>
+          <w:color w:val="000000" w:themeColor="text1"/>
+        </w:rPr>
+      </w:pPr>
+      <w:r>
+        <w:rPr>
+          <w:i w:val="0"/>
+          <w:color w:val="000000" w:themeColor="text1"/>
+        </w:rPr>
+        <w:t xml:space="preserve">Exceptions </w:t>
+      </w:r>
+      <w:r>
+        <w:rPr>
+          <w:i w:val="0"/>
+          <w:color w:val="000000" w:themeColor="text1"/>
+        </w:rPr>
+        <w:t>are made for third party applications for which Accenture cannot control development.</w:t>
+      </w:r>
+    </w:p>
+    <w:p>
+      <w:pPr>
+        <w:pStyle w:val="ListParagraph"/>
+        <w:numPr>
+          <w:ilvl w:val="0"/>
+          <w:numId w:val="1"/>
+        </w:numPr>
+        <w:rPr>
+          <w:i w:val="0"/>
+          <w:color w:val="000000" w:themeColor="text1"/>
+        </w:rPr>
+      </w:pPr>
+      <w:r>
+        <w:rPr>
+          <w:i w:val="0"/>
+          <w:color w:val="000000" w:themeColor="text1"/>
+        </w:rPr>
+        <w:t>Partitioning will be added by discussion between DBA/DA</w:t>
+      </w:r>
+      <w:r>
+        <w:rPr>
+          <w:i w:val="0"/>
+          <w:color w:val="000000" w:themeColor="text1"/>
+        </w:rPr>
+        <w:t xml:space="preserve"> and implemented along with maintenance jobs by DBA</w:t>
+      </w:r>
+    </w:p>
+    <w:p>
+      <w:pPr>
+        <w:pStyle w:val="ListParagraph"/>
+        <w:numPr>
+          <w:ilvl w:val="0"/>
+          <w:numId w:val="1"/>
+        </w:numPr>
+        <w:rPr>
+          <w:i w:val="0"/>
+          <w:color w:val="000000" w:themeColor="text1"/>
+        </w:rPr>
+      </w:pPr>
+      <w:proofErr w:type="spellStart"/>
+      <w:r>
+        <w:rPr>
+          <w:i w:val="0"/>
+          <w:color w:val="000000" w:themeColor="text1"/>
+        </w:rPr>
+        <w:t>Tablespaces</w:t>
+      </w:r>
+      <w:proofErr w:type="spellEnd"/>
+      <w:r>
+        <w:rPr>
+          <w:i w:val="0"/>
+          <w:color w:val="000000" w:themeColor="text1"/>
+        </w:rPr>
+        <w:t xml:space="preserve"> and physical attributes will be added by DBA</w:t>
+      </w:r>
+    </w:p>
+    <w:p>
+      <w:pPr>
+        <w:rPr>
+          <w:i w:val="0"/>
+          <w:color w:val="000000" w:themeColor="text1"/>
+        </w:rPr>
+      </w:pPr>
+    </w:p>
+    <w:p>
+      <w:pPr>
+        <w:rPr>
+          <w:b/>
+          <w:color w:val="FF0000"/>
+        </w:rPr>
+      </w:pPr>
+    </w:p>
+    <w:p>
+      <w:pPr>
+        <w:rPr>
+          <w:b/>
+          <w:color w:val="FF0000"/>
+        </w:rPr>
+      </w:pPr>
+      <w:r>
+        <w:rPr>
+          <w:b/>
+          <w:color w:val="FF0000"/>
+        </w:rPr>
+        <w:lastRenderedPageBreak/>
+        <w:t xml:space="preserve">Deployment Steps to development: </w:t>
+      </w:r>
+    </w:p>
+    <w:p>
+      <w:pPr>
+        <w:rPr>
+          <w:i w:val="0"/>
+        </w:rPr>
+      </w:pPr>
+      <w:r>
+        <w:rPr>
+          <w:i w:val="0"/>
+        </w:rPr>
+        <w:t>This checklist references all the checklists in general form.</w:t>
+      </w:r>
+    </w:p>
+    <w:tbl>
+      <w:tblPr>
+        <w:tblStyle w:val="TableGrid"/>
+        <w:tblW w:w="0" w:type="auto"/>
+        <w:tblLook w:val="04A0" w:firstRow="1" w:lastRow="0" w:firstColumn="1" w:lastColumn="0" w:noHBand="0" w:noVBand="1"/>
+      </w:tblPr>
+      <w:tblGrid>
+        <w:gridCol w:w="4789"/>
+        <w:gridCol w:w="4787"/>
+      </w:tblGrid>
+      <w:tr>
+        <w:tc>
+          <w:tcPr>
+            <w:tcW w:w="4789" w:type="dxa"/>
+          </w:tcPr>
+          <w:p>
+            <w:pPr>
+              <w:rPr>
+                <w:b/>
+                <w:i w:val="0"/>
+              </w:rPr>
+            </w:pPr>
+            <w:r>
+              <w:rPr>
+                <w:b/>
+                <w:i w:val="0"/>
+              </w:rPr>
+              <w:t>Deployment Steps</w:t>
+            </w:r>
+          </w:p>
+        </w:tc>
+        <w:tc>
+          <w:tcPr>
+            <w:tcW w:w="4787" w:type="dxa"/>
+          </w:tcPr>
+          <w:p>
+            <w:pPr>
+              <w:rPr>
+                <w:b/>
+                <w:i w:val="0"/>
+              </w:rPr>
+            </w:pPr>
+            <w:r>
+              <w:rPr>
+                <w:b/>
+                <w:i w:val="0"/>
+              </w:rPr>
+              <w:t>Purpose</w:t>
+            </w:r>
+          </w:p>
+        </w:tc>
+      </w:tr>
+      <w:tr>
+        <w:tc>
+          <w:tcPr>
+            <w:tcW w:w="4789" w:type="dxa"/>
+          </w:tcPr>
+          <w:p>
+            <w:pPr>
+              <w:rPr>
+                <w:i w:val="0"/>
+              </w:rPr>
+            </w:pPr>
+            <w:r>
+              <w:rPr>
+                <w:i w:val="0"/>
+              </w:rPr>
+              <w:t>Implementation Checklist</w:t>
+            </w:r>
+          </w:p>
+        </w:tc>
+        <w:tc>
+          <w:tcPr>
+            <w:tcW w:w="4787" w:type="dxa"/>
+          </w:tcPr>
+          <w:p>
+            <w:pPr>
+              <w:rPr>
+                <w:i w:val="0"/>
+              </w:rPr>
+            </w:pPr>
+            <w:r>
+              <w:rPr>
+                <w:i w:val="0"/>
+              </w:rPr>
+              <w:t>To help prepare the changes for deployment</w:t>
+            </w:r>
+          </w:p>
+        </w:tc>
+      </w:tr>
+      <w:tr>
+        <w:tc>
+          <w:tcPr>
+            <w:tcW w:w="4789" w:type="dxa"/>
+          </w:tcPr>
+          <w:p>
+            <w:pPr>
+              <w:rPr>
+                <w:i w:val="0"/>
+              </w:rPr>
+            </w:pPr>
+            <w:r>
+              <w:rPr>
+                <w:i w:val="0"/>
+              </w:rPr>
+              <w:t>Capacity  Checklist</w:t>
+            </w:r>
+          </w:p>
+        </w:tc>
+        <w:tc>
+          <w:tcPr>
+            <w:tcW w:w="4787" w:type="dxa"/>
+          </w:tcPr>
+          <w:p>
+            <w:pPr>
+              <w:rPr>
+                <w:i w:val="0"/>
+              </w:rPr>
+            </w:pPr>
+            <w:r>
+              <w:rPr>
+                <w:i w:val="0"/>
+              </w:rPr>
+              <w:t>Initial estimate of capacity requirements</w:t>
+            </w:r>
+          </w:p>
+        </w:tc>
+      </w:tr>
+      <w:tr>
+        <w:tc>
+          <w:tcPr>
+            <w:tcW w:w="4789" w:type="dxa"/>
+          </w:tcPr>
+          <w:p>
+            <w:pPr>
+              <w:rPr>
+                <w:i w:val="0"/>
+              </w:rPr>
+            </w:pPr>
+            <w:r>
+              <w:rPr>
+                <w:i w:val="0"/>
+              </w:rPr>
+              <w:t>Outcome Review</w:t>
+            </w:r>
+          </w:p>
+        </w:tc>
+        <w:tc>
+          <w:tcPr>
+            <w:tcW w:w="4787" w:type="dxa"/>
+          </w:tcPr>
+          <w:p>
+            <w:pPr>
+              <w:rPr>
+                <w:i w:val="0"/>
+              </w:rPr>
+            </w:pPr>
+            <w:r>
+              <w:rPr>
+                <w:i w:val="0"/>
+              </w:rPr>
+              <w:t>Review how the implementation went</w:t>
+            </w:r>
+          </w:p>
+        </w:tc>
+      </w:tr>
+    </w:tbl>
+    <w:p/>
+    <w:p>
+      <w:pPr>
+        <w:rPr>
+          <w:b/>
+          <w:color w:val="FF0000"/>
+        </w:rPr>
+      </w:pPr>
+      <w:r>
+        <w:rPr>
+          <w:b/>
+          <w:color w:val="FF0000"/>
+        </w:rPr>
+        <w:t>IMPLEMENTATION</w:t>
+      </w:r>
+      <w:r>
+        <w:rPr>
+          <w:b/>
+          <w:color w:val="FF0000"/>
+        </w:rPr>
+        <w:t xml:space="preserve"> </w:t>
+      </w:r>
+      <w:r>
+        <w:rPr>
+          <w:b/>
+          <w:color w:val="FF0000"/>
+        </w:rPr>
+        <w:t>DOCUMENTATION</w:t>
+      </w:r>
+    </w:p>
+    <w:tbl>
+      <w:tblPr>
+        <w:tblStyle w:val="TableGrid"/>
+        <w:tblW w:w="0" w:type="auto"/>
+        <w:tblLook w:val="04A0" w:firstRow="1" w:lastRow="0" w:firstColumn="1" w:lastColumn="0" w:noHBand="0" w:noVBand="1"/>
+      </w:tblPr>
+      <w:tblGrid>
+        <w:gridCol w:w="1706"/>
+        <w:gridCol w:w="2843"/>
+        <w:gridCol w:w="1931"/>
+        <w:gridCol w:w="1544"/>
+      </w:tblGrid>
+      <w:tr>
+        <w:trPr>
+          <w:trHeight w:val="422"/>
+        </w:trPr>
+        <w:tc>
+          <w:tcPr>
+            <w:tcW w:w="1706" w:type="dxa"/>
+          </w:tcPr>
+          <w:p>
+            <w:pPr>
+              <w:rPr>
+                <w:b/>
+              </w:rPr>
+            </w:pPr>
+            <w:r>
+              <w:rPr>
+                <w:b/>
+              </w:rPr>
+              <w:t xml:space="preserve">Information Required on </w:t>
+            </w:r>
+            <w:r>
+              <w:rPr>
+                <w:b/>
+              </w:rPr>
+              <w:t xml:space="preserve">Change </w:t>
+            </w:r>
+            <w:r>
+              <w:rPr>
+                <w:b/>
+              </w:rPr>
+              <w:t>Document</w:t>
+            </w:r>
+          </w:p>
+        </w:tc>
+        <w:tc>
+          <w:tcPr>
+            <w:tcW w:w="2843" w:type="dxa"/>
+          </w:tcPr>
+          <w:p>
+            <w:pPr>
+              <w:rPr>
+                <w:b/>
+              </w:rPr>
+            </w:pPr>
+            <w:r>
+              <w:rPr>
+                <w:b/>
+              </w:rPr>
+              <w:t>PURPOSE</w:t>
+            </w:r>
+          </w:p>
+        </w:tc>
+        <w:tc>
+          <w:tcPr>
+            <w:tcW w:w="1931" w:type="dxa"/>
+          </w:tcPr>
+          <w:p>
+            <w:pPr>
+              <w:rPr>
+                <w:b/>
+              </w:rPr>
+            </w:pPr>
+            <w:r>
+              <w:rPr>
+                <w:b/>
+              </w:rPr>
+              <w:t>PERSON RESPONSIBLE</w:t>
+            </w:r>
+          </w:p>
+        </w:tc>
+        <w:tc>
+          <w:tcPr>
+            <w:tcW w:w="1544" w:type="dxa"/>
+          </w:tcPr>
+          <w:p>
+            <w:pPr>
+              <w:rPr>
+                <w:b/>
+              </w:rPr>
+            </w:pPr>
+            <w:r>
+              <w:rPr>
+                <w:b/>
+              </w:rPr>
+              <w:t>Reason for which attachment is not provided</w:t>
+            </w:r>
+          </w:p>
+        </w:tc>
+      </w:tr>
+      <w:tr>
+        <w:tc>
+          <w:tcPr>
+            <w:tcW w:w="1706" w:type="dxa"/>
+          </w:tcPr>
+          <w:p>
+            <w:r>
+              <w:t>Scripts  Being Implemented</w:t>
+            </w:r>
+          </w:p>
+        </w:tc>
+        <w:tc>
+          <w:tcPr>
+            <w:tcW w:w="2843" w:type="dxa"/>
+          </w:tcPr>
+          <w:p>
+            <w:r>
+              <w:t>What are the scripts being implemented in the implementation plan?</w:t>
+            </w:r>
+          </w:p>
+        </w:tc>
+        <w:tc>
+          <w:tcPr>
+            <w:tcW w:w="1931" w:type="dxa"/>
+          </w:tcPr>
+          <w:p>
+            <w:r>
+              <w:t>Ticket Sponsor</w:t>
+            </w:r>
+          </w:p>
+        </w:tc>
+        <w:tc>
+          <w:tcPr>
+            <w:tcW w:w="1544" w:type="dxa"/>
+          </w:tcPr>
+          <w:p/>
+        </w:tc>
+      </w:tr>
+      <w:tr>
+        <w:tc>
+          <w:tcPr>
+            <w:tcW w:w="1706" w:type="dxa"/>
+          </w:tcPr>
+          <w:p>
+            <w:r>
+              <w:t>Implementation Plan</w:t>
+            </w:r>
+          </w:p>
+        </w:tc>
+        <w:tc>
+          <w:tcPr>
+            <w:tcW w:w="2843" w:type="dxa"/>
+          </w:tcPr>
+          <w:p>
+            <w:r>
+              <w:t>Provide all individuals with an activity framework for running the scripts</w:t>
+            </w:r>
+          </w:p>
+        </w:tc>
+        <w:tc>
+          <w:tcPr>
+            <w:tcW w:w="1931" w:type="dxa"/>
+          </w:tcPr>
+          <w:p>
+            <w:r>
+              <w:t>Ticket Sponsor</w:t>
+            </w:r>
+          </w:p>
+        </w:tc>
+        <w:tc>
+          <w:tcPr>
+            <w:tcW w:w="1544" w:type="dxa"/>
+          </w:tcPr>
+          <w:p/>
+        </w:tc>
+      </w:tr>
+      <w:tr>
+        <w:tc>
+          <w:tcPr>
+            <w:tcW w:w="1706" w:type="dxa"/>
+          </w:tcPr>
+          <w:p>
+            <w:r>
+              <w:t>Rollback Plan</w:t>
+            </w:r>
+          </w:p>
+        </w:tc>
+        <w:tc>
+          <w:tcPr>
+            <w:tcW w:w="2843" w:type="dxa"/>
+          </w:tcPr>
+          <w:p>
+            <w:r>
+              <w:t>Provide the rollback steps</w:t>
+            </w:r>
+          </w:p>
+        </w:tc>
+        <w:tc>
+          <w:tcPr>
+            <w:tcW w:w="1931" w:type="dxa"/>
+          </w:tcPr>
+          <w:p>
+            <w:r>
+              <w:t>Ticket Sponsor</w:t>
+            </w:r>
+          </w:p>
+        </w:tc>
+        <w:tc>
+          <w:tcPr>
+            <w:tcW w:w="1544" w:type="dxa"/>
+          </w:tcPr>
+          <w:p/>
+        </w:tc>
+      </w:tr>
+      <w:tr>
+        <w:tc>
+          <w:tcPr>
+            <w:tcW w:w="1706" w:type="dxa"/>
+          </w:tcPr>
+          <w:p>
+            <w:r>
+              <w:t xml:space="preserve">Impact Analysis of object changes </w:t>
+            </w:r>
+          </w:p>
+        </w:tc>
+        <w:tc>
+          <w:tcPr>
+            <w:tcW w:w="2843" w:type="dxa"/>
+          </w:tcPr>
+          <w:p>
+            <w:r>
+              <w:t>Let us know if we need an outage of some kind is required and at what level</w:t>
+            </w:r>
+          </w:p>
+        </w:tc>
+        <w:tc>
+          <w:tcPr>
+            <w:tcW w:w="1931" w:type="dxa"/>
+          </w:tcPr>
+          <w:p>
+            <w:r>
+              <w:t>DA/DBA/ Ticket Sponsor</w:t>
+            </w:r>
+          </w:p>
+        </w:tc>
+        <w:tc>
+          <w:tcPr>
+            <w:tcW w:w="1544" w:type="dxa"/>
+          </w:tcPr>
+          <w:p/>
+        </w:tc>
+      </w:tr>
+      <w:tr>
+        <w:tc>
+          <w:tcPr>
+            <w:tcW w:w="1706" w:type="dxa"/>
+          </w:tcPr>
+          <w:p>
+            <w:r>
+              <w:t>Physical Attributes</w:t>
+            </w:r>
+          </w:p>
+        </w:tc>
+        <w:tc>
+          <w:tcPr>
+            <w:tcW w:w="2843" w:type="dxa"/>
+          </w:tcPr>
+          <w:p>
+            <w:r>
+              <w:t>Provide number of simultaneous users transacting for each tables and sequence</w:t>
+            </w:r>
+          </w:p>
+        </w:tc>
+        <w:tc>
+          <w:tcPr>
+            <w:tcW w:w="1931" w:type="dxa"/>
+          </w:tcPr>
+          <w:p>
+            <w:r>
+              <w:t>DA/DBA</w:t>
+            </w:r>
+          </w:p>
+        </w:tc>
+        <w:tc>
+          <w:tcPr>
+            <w:tcW w:w="1544" w:type="dxa"/>
+          </w:tcPr>
+          <w:p/>
+        </w:tc>
+      </w:tr>
+    </w:tbl>
+    <w:p/>
+    <w:p>
+      <w:pPr>
+        <w:rPr>
+          <w:b/>
+          <w:color w:val="FF0000"/>
+        </w:rPr>
+      </w:pPr>
+      <w:r>
+        <w:rPr>
+          <w:b/>
+          <w:color w:val="FF0000"/>
+        </w:rPr>
+        <w:t>CAPACITY and ONLINE IMPACT ANALYSIS CHECKLIST</w:t>
+      </w:r>
+    </w:p>
+    <w:p>
+      <w:pPr>
+        <w:rPr>
+          <w:i w:val="0"/>
+        </w:rPr>
+      </w:pPr>
+      <w:r>
+        <w:rPr>
+          <w:i w:val="0"/>
+        </w:rPr>
+        <w:t>A Capacity and ONLINE Change Impact analysis is required to implement all changes so that we know the impact of the change at the time of deployment and impact requirements with future growth.</w:t>
+      </w:r>
+    </w:p>
+    <w:tbl>
+      <w:tblPr>
+        <w:tblStyle w:val="TableGrid"/>
+        <w:tblW w:w="0" w:type="auto"/>
+        <w:tblLook w:val="04A0" w:firstRow="1" w:lastRow="0" w:firstColumn="1" w:lastColumn="0" w:noHBand="0" w:noVBand="1"/>
+      </w:tblPr>
+      <w:tblGrid>
+        <w:gridCol w:w="1693"/>
+        <w:gridCol w:w="2888"/>
+        <w:gridCol w:w="1996"/>
+        <w:gridCol w:w="1484"/>
+      </w:tblGrid>
+      <w:tr>
+        <w:tc>
+          <w:tcPr>
+            <w:tcW w:w="1693" w:type="dxa"/>
+          </w:tcPr>
+          <w:p>
+            <w:r>
+              <w:t xml:space="preserve">Capacity Analysis of new Connections </w:t>
+            </w:r>
+            <w:r>
+              <w:lastRenderedPageBreak/>
+              <w:t>required and Data Growth</w:t>
+            </w:r>
+          </w:p>
+        </w:tc>
+        <w:tc>
+          <w:tcPr>
+            <w:tcW w:w="2888" w:type="dxa"/>
+          </w:tcPr>
+          <w:p>
+            <w:r>
+              <w:lastRenderedPageBreak/>
+              <w:t>Tell us the impact on capacity for either short and/or long term</w:t>
+            </w:r>
+          </w:p>
+        </w:tc>
+        <w:tc>
+          <w:tcPr>
+            <w:tcW w:w="1996" w:type="dxa"/>
+          </w:tcPr>
+          <w:p>
+            <w:r>
+              <w:t xml:space="preserve">DA/DBA/Ticket Sponsor/Middleware </w:t>
+            </w:r>
+            <w:r>
+              <w:lastRenderedPageBreak/>
+              <w:t>Team/Developer</w:t>
+            </w:r>
+          </w:p>
+        </w:tc>
+        <w:tc>
+          <w:tcPr>
+            <w:tcW w:w="1484" w:type="dxa"/>
+          </w:tcPr>
+          <w:p/>
+        </w:tc>
+      </w:tr>
+      <w:tr>
+        <w:tc>
+          <w:tcPr>
+            <w:tcW w:w="1693" w:type="dxa"/>
+          </w:tcPr>
+          <w:p>
+            <w:r>
+              <w:lastRenderedPageBreak/>
+              <w:t>Can the change be done online</w:t>
+            </w:r>
+          </w:p>
+        </w:tc>
+        <w:tc>
+          <w:tcPr>
+            <w:tcW w:w="2888" w:type="dxa"/>
+          </w:tcPr>
+          <w:p>
+            <w:r>
+              <w:t xml:space="preserve">What outages are required for the implementation of the </w:t>
+            </w:r>
+            <w:proofErr w:type="gramStart"/>
+            <w:r>
+              <w:t>change.</w:t>
+            </w:r>
+            <w:proofErr w:type="gramEnd"/>
+            <w:r>
+              <w:t xml:space="preserve">  Is it a full application outage, the stopping of a batch job, or can the change be done without issue.  </w:t>
+            </w:r>
+          </w:p>
+        </w:tc>
+        <w:tc>
+          <w:tcPr>
+            <w:tcW w:w="1996" w:type="dxa"/>
+          </w:tcPr>
+          <w:p/>
+        </w:tc>
+        <w:tc>
+          <w:tcPr>
+            <w:tcW w:w="1484" w:type="dxa"/>
+          </w:tcPr>
+          <w:p/>
+        </w:tc>
+      </w:tr>
+    </w:tbl>
+    <w:p/>
+    <w:p/>
+    <w:p>
+      <w:pPr>
+        <w:rPr>
+          <w:b/>
+          <w:color w:val="FF0000"/>
+        </w:rPr>
+      </w:pPr>
+      <w:r>
+        <w:rPr>
+          <w:b/>
+          <w:color w:val="FF0000"/>
+        </w:rPr>
+        <w:t>Implementation Outcome</w:t>
+      </w:r>
+    </w:p>
+    <w:p>
+      <w:r>
+        <w:t xml:space="preserve">Having the necessary documentation is mandatory.  The next question is whether or not it’s correct and accurate.  </w:t>
+      </w:r>
+      <w:r>
+        <w:t>After implementation, review is performed and provided back to the development group.</w:t>
+      </w:r>
+    </w:p>
+    <w:p>
+      <w:r>
+        <w:t>Implementation Review</w:t>
+      </w:r>
+    </w:p>
+    <w:tbl>
+      <w:tblPr>
+        <w:tblStyle w:val="TableGrid"/>
+        <w:tblW w:w="0" w:type="auto"/>
+        <w:tblLook w:val="04A0" w:firstRow="1" w:lastRow="0" w:firstColumn="1" w:lastColumn="0" w:noHBand="0" w:noVBand="1"/>
+      </w:tblPr>
+      <w:tblGrid>
+        <w:gridCol w:w="2640"/>
+        <w:gridCol w:w="2198"/>
+        <w:gridCol w:w="2329"/>
+        <w:gridCol w:w="2409"/>
+      </w:tblGrid>
+      <w:tr>
+        <w:tc>
+          <w:tcPr>
+            <w:tcW w:w="2640" w:type="dxa"/>
+          </w:tcPr>
+          <w:p>
+            <w:pPr>
+              <w:rPr>
+                <w:b/>
+              </w:rPr>
+            </w:pPr>
+            <w:r>
+              <w:rPr>
+                <w:b/>
+              </w:rPr>
+              <w:t>Post implementation Review</w:t>
+            </w:r>
+          </w:p>
+        </w:tc>
+        <w:tc>
+          <w:tcPr>
+            <w:tcW w:w="2198" w:type="dxa"/>
+          </w:tcPr>
+          <w:p>
+            <w:pPr>
+              <w:jc w:val="center"/>
+              <w:rPr>
+                <w:b/>
+              </w:rPr>
+            </w:pPr>
+            <w:r>
+              <w:rPr>
+                <w:b/>
+              </w:rPr>
+              <w:t>Accurate Yes/No</w:t>
+            </w:r>
+          </w:p>
+        </w:tc>
+        <w:tc>
+          <w:tcPr>
+            <w:tcW w:w="2329" w:type="dxa"/>
+          </w:tcPr>
+          <w:p>
+            <w:pPr>
+              <w:rPr>
+                <w:b/>
+              </w:rPr>
+            </w:pPr>
+            <w:r>
+              <w:rPr>
+                <w:b/>
+              </w:rPr>
+              <w:t>Next Steps if issues found</w:t>
+            </w:r>
+          </w:p>
+        </w:tc>
+        <w:tc>
+          <w:tcPr>
+            <w:tcW w:w="2409" w:type="dxa"/>
+          </w:tcPr>
+          <w:p>
+            <w:pPr>
+              <w:rPr>
+                <w:b/>
+              </w:rPr>
+            </w:pPr>
+            <w:r>
+              <w:rPr>
+                <w:b/>
+              </w:rPr>
+              <w:t>Person who will mitigate issue</w:t>
+            </w:r>
+          </w:p>
+        </w:tc>
+      </w:tr>
+      <w:tr>
+        <w:tc>
+          <w:tcPr>
+            <w:tcW w:w="2640" w:type="dxa"/>
+          </w:tcPr>
+          <w:p>
+            <w:r>
+              <w:t>Implemented Scripts worked without issues</w:t>
+            </w:r>
+          </w:p>
+        </w:tc>
+        <w:tc>
+          <w:tcPr>
+            <w:tcW w:w="2198" w:type="dxa"/>
+          </w:tcPr>
+          <w:p/>
+        </w:tc>
+        <w:tc>
+          <w:tcPr>
+            <w:tcW w:w="2329" w:type="dxa"/>
+          </w:tcPr>
+          <w:p/>
+        </w:tc>
+        <w:tc>
+          <w:tcPr>
+            <w:tcW w:w="2409" w:type="dxa"/>
+          </w:tcPr>
+          <w:p/>
+        </w:tc>
+      </w:tr>
+      <w:tr>
+        <w:tc>
+          <w:tcPr>
+            <w:tcW w:w="2640" w:type="dxa"/>
+          </w:tcPr>
+          <w:p>
+            <w:r>
+              <w:t>Does the rollback plan fully rollback all steps of the implementation plan?</w:t>
+            </w:r>
+          </w:p>
+          <w:p/>
+        </w:tc>
+        <w:tc>
+          <w:tcPr>
+            <w:tcW w:w="2198" w:type="dxa"/>
+          </w:tcPr>
+          <w:p/>
+        </w:tc>
+        <w:tc>
+          <w:tcPr>
+            <w:tcW w:w="2329" w:type="dxa"/>
+          </w:tcPr>
+          <w:p/>
+        </w:tc>
+        <w:tc>
+          <w:tcPr>
+            <w:tcW w:w="2409" w:type="dxa"/>
+          </w:tcPr>
+          <w:p/>
+        </w:tc>
+      </w:tr>
+      <w:tr>
+        <w:tc>
+          <w:tcPr>
+            <w:tcW w:w="2640" w:type="dxa"/>
+          </w:tcPr>
+          <w:p>
+            <w:r>
+              <w:t>Do all scripts exist and are accounted for with the implementation and rollback plans?</w:t>
+            </w:r>
+          </w:p>
+          <w:p>
+            <w:r>
+              <w:t>Are all the areas of I/O properly represented in terms of resource planning?</w:t>
+            </w:r>
+          </w:p>
+          <w:p/>
+        </w:tc>
+        <w:tc>
+          <w:tcPr>
+            <w:tcW w:w="2198" w:type="dxa"/>
+          </w:tcPr>
+          <w:p/>
+        </w:tc>
+        <w:tc>
+          <w:tcPr>
+            <w:tcW w:w="2329" w:type="dxa"/>
+          </w:tcPr>
+          <w:p/>
+        </w:tc>
+        <w:tc>
+          <w:tcPr>
+            <w:tcW w:w="2409" w:type="dxa"/>
+          </w:tcPr>
+          <w:p/>
+        </w:tc>
+      </w:tr>
+      <w:tr>
+        <w:tc>
+          <w:tcPr>
+            <w:tcW w:w="2640" w:type="dxa"/>
+          </w:tcPr>
+          <w:p>
+            <w:r>
+              <w:t>Is the Capacity Analysis accurate?</w:t>
+            </w:r>
+          </w:p>
+          <w:p>
+            <w:r>
+              <w:t xml:space="preserve">Is the SQL being used </w:t>
+            </w:r>
+            <w:r>
+              <w:lastRenderedPageBreak/>
+              <w:t>“resource friendly” to other sessions and database resource capacity?</w:t>
+            </w:r>
+          </w:p>
+          <w:p>
+            <w:r>
+              <w:t>Will there impact to the application when change is done (if online)?</w:t>
+            </w:r>
+          </w:p>
+          <w:p>
+            <w:r>
+              <w:t>Do we need more CPU</w:t>
+            </w:r>
+          </w:p>
+          <w:p>
+            <w:r>
+              <w:t>Do we need more Memory</w:t>
+            </w:r>
+          </w:p>
+          <w:p>
+            <w:r>
+              <w:t>Do we need more Disks?</w:t>
+            </w:r>
+          </w:p>
+          <w:p/>
+        </w:tc>
+        <w:tc>
+          <w:tcPr>
+            <w:tcW w:w="2198" w:type="dxa"/>
+          </w:tcPr>
+          <w:p/>
+        </w:tc>
+        <w:tc>
+          <w:tcPr>
+            <w:tcW w:w="2329" w:type="dxa"/>
+          </w:tcPr>
+          <w:p/>
+        </w:tc>
+        <w:tc>
+          <w:tcPr>
+            <w:tcW w:w="2409" w:type="dxa"/>
+          </w:tcPr>
+          <w:p/>
+        </w:tc>
+      </w:tr>
+    </w:tbl>
+    <w:p/>
+    <w:p/>
+    <w:p>
+      <w:pPr>
+        <w:pStyle w:val="Title"/>
+      </w:pPr>
+      <w:r>
+        <w:t>CHANGE DOCUMENTATION</w:t>
+      </w:r>
+    </w:p>
+    <w:p/>
+    <w:p>
+      <w:pPr>
+        <w:pStyle w:val="Heading2"/>
+      </w:pPr>
+      <w:r>
+        <w:t>Target Database in</w:t>
+      </w:r>
+      <w:r>
+        <w:t xml:space="preserve"> </w:t>
+      </w:r>
+      <w:r>
+        <w:t xml:space="preserve">HP </w:t>
+      </w:r>
+      <w:r>
+        <w:t>EPS_OWNER schema</w:t>
+      </w:r>
+    </w:p>
+    <w:p>
+      <w:pPr>
+        <w:keepNext/>
+        <w:keepLines/>
+        <w:spacing w:before="200" w:after="0"/>
+        <w:outlineLvl w:val="1"/>
+      </w:pPr>
+      <w:r>
+        <w:t xml:space="preserve">SCRIPTS ARE IN: SVN: </w:t>
+      </w:r>
+    </w:p>
+    <w:p>
+      <w:pPr>
+        <w:keepNext/>
+        <w:keepLines/>
+        <w:spacing w:before="200" w:after="0"/>
+        <w:outlineLvl w:val="1"/>
+        <w:rPr>
+          <w:rStyle w:val="Hyperlink"/>
+          <w:rFonts w:asciiTheme="majorHAnsi" w:eastAsiaTheme="majorEastAsia" w:hAnsiTheme="majorHAnsi" w:cstheme="majorBidi"/>
+          <w:b/>
+          <w:bCs/>
+          <w:sz w:val="26"/>
+          <w:szCs w:val="26"/>
+        </w:rPr>
+      </w:pPr>
+    </w:p>
+    <w:p>
+      <w:pPr>
+        <w:spacing w:line="240" w:lineRule="auto"/>
+        <w:rPr>
+          <w:rFonts w:asciiTheme="majorHAnsi" w:eastAsiaTheme="majorEastAsia" w:hAnsiTheme="majorHAnsi" w:cstheme="majorBidi"/>
+          <w:b/>
+          <w:bCs/>
+          <w:sz w:val="26"/>
+          <w:szCs w:val="26"/>
+        </w:rPr>
+      </w:pPr>
+      <w:hyperlink r:id="rId6" w:history="1">
+        <w:r>
+          <w:rPr>
+            <w:rStyle w:val="Hyperlink"/>
+            <w:rFonts w:asciiTheme="majorHAnsi" w:eastAsiaTheme="majorEastAsia" w:hAnsiTheme="majorHAnsi" w:cstheme="majorBidi"/>
+            <w:b/>
+            <w:bCs/>
+            <w:sz w:val="26"/>
+            <w:szCs w:val="26"/>
+          </w:rPr>
+          <w:t>http</w:t>
+        </w:r>
+        <w:r>
+          <w:rPr>
+            <w:rStyle w:val="Hyperlink"/>
+            <w:rFonts w:asciiTheme="majorHAnsi" w:eastAsiaTheme="majorEastAsia" w:hAnsiTheme="majorHAnsi" w:cstheme="majorBidi"/>
+            <w:b/>
+            <w:bCs/>
+            <w:sz w:val="26"/>
+            <w:szCs w:val="26"/>
+          </w:rPr>
+          <w:t>s</w:t>
+        </w:r>
+        <w:r>
+          <w:rPr>
+            <w:rStyle w:val="Hyperlink"/>
+            <w:rFonts w:asciiTheme="majorHAnsi" w:eastAsiaTheme="majorEastAsia" w:hAnsiTheme="majorHAnsi" w:cstheme="majorBidi"/>
+            <w:b/>
+            <w:bCs/>
+            <w:sz w:val="26"/>
+            <w:szCs w:val="26"/>
+          </w:rPr>
+          <w:t>://c</w:t>
+        </w:r>
+        <w:bookmarkStart w:id="0" w:name="_GoBack"/>
+        <w:bookmarkEnd w:id="0"/>
+        <w:r>
+          <w:rPr>
+            <w:rStyle w:val="Hyperlink"/>
+            <w:rFonts w:asciiTheme="majorHAnsi" w:eastAsiaTheme="majorEastAsia" w:hAnsiTheme="majorHAnsi" w:cstheme="majorBidi"/>
+            <w:b/>
+            <w:bCs/>
+            <w:sz w:val="26"/>
+            <w:szCs w:val="26"/>
+          </w:rPr>
+          <w:t>a</w:t>
+        </w:r>
+        <w:r>
+          <w:rPr>
+            <w:rStyle w:val="Hyperlink"/>
+            <w:rFonts w:asciiTheme="majorHAnsi" w:eastAsiaTheme="majorEastAsia" w:hAnsiTheme="majorHAnsi" w:cstheme="majorBidi"/>
+            <w:b/>
+            <w:bCs/>
+            <w:sz w:val="26"/>
+            <w:szCs w:val="26"/>
+          </w:rPr>
+          <w:t>lt.cms.gov/svn/repos/feps_ffe/eps/branches/FTR_EPM.22.0.0/dbscripts/EPM_22.0.0/</w:t>
+        </w:r>
+      </w:hyperlink>
+    </w:p>
+    <w:p>
+      <w:pPr>
+        <w:spacing w:line="240" w:lineRule="auto"/>
+        <w:rPr>
+          <w:rFonts w:asciiTheme="majorHAnsi" w:eastAsiaTheme="majorEastAsia" w:hAnsiTheme="majorHAnsi" w:cstheme="majorBidi"/>
+          <w:b/>
+          <w:bCs/>
+          <w:color w:val="4F81BD" w:themeColor="accent1"/>
+          <w:sz w:val="26"/>
+          <w:szCs w:val="26"/>
+        </w:rPr>
+      </w:pPr>
+    </w:p>
+    <w:p>
+      <w:pPr>
+        <w:spacing w:line="240" w:lineRule="auto"/>
+      </w:pPr>
+      <w:r>
+        <w:t xml:space="preserve">Ensure </w:t>
+      </w:r>
+      <w:r>
+        <w:t xml:space="preserve">APP SCHEMAS HAVE </w:t>
+      </w:r>
+      <w:proofErr w:type="gramStart"/>
+      <w:r>
+        <w:t>CREATE</w:t>
+      </w:r>
+      <w:proofErr w:type="gramEnd"/>
+      <w:r>
+        <w:t xml:space="preserve"> SESSION AND CREATE SYNONYM.  IF NOT, CREATE THE USER AND GRANT CREATE SESSION AND CREATE SYNONYM.</w:t>
+      </w:r>
+    </w:p>
+    <w:p>
+      <w:pPr>
+        <w:pStyle w:val="ListParagraph"/>
+        <w:spacing w:line="240" w:lineRule="auto"/>
+        <w:ind w:left="0"/>
+      </w:pPr>
+      <w:r>
+        <w:t xml:space="preserve">Ensure </w:t>
+      </w:r>
+      <w:r>
+        <w:t xml:space="preserve">OWNER </w:t>
+      </w:r>
+      <w:r>
+        <w:t>SCHEMAS have</w:t>
+      </w:r>
+      <w:r>
+        <w:t xml:space="preserve"> </w:t>
+      </w:r>
+      <w:proofErr w:type="gramStart"/>
+      <w:r>
+        <w:t>create</w:t>
+      </w:r>
+      <w:proofErr w:type="gramEnd"/>
+      <w:r>
+        <w:t xml:space="preserve"> session, create table, create sequence</w:t>
+      </w:r>
+      <w:r>
+        <w:t>,</w:t>
+      </w:r>
+      <w:r>
+        <w:t xml:space="preserve"> create type, </w:t>
+      </w:r>
+      <w:r>
+        <w:t>create procedure, create package,</w:t>
+      </w:r>
+      <w:r>
+        <w:t xml:space="preserve"> </w:t>
+      </w:r>
+      <w:r>
+        <w:t>create table</w:t>
+      </w:r>
+      <w:r>
+        <w:t>.</w:t>
+      </w:r>
+    </w:p>
+    <w:p>
+      <w:pPr>
+        <w:pStyle w:val="ListParagraph"/>
+        <w:spacing w:line="240" w:lineRule="auto"/>
+        <w:ind w:left="0"/>
+      </w:pPr>
+    </w:p>
+    <w:p>
+      <w:pPr>
+        <w:pStyle w:val="ListParagraph"/>
+        <w:numPr>
+          <w:ilvl w:val="0"/>
+          <w:numId w:val="14"/>
+        </w:numPr>
+        <w:spacing w:line="240" w:lineRule="auto"/>
+      </w:pPr>
+      <w:r>
+        <w:t xml:space="preserve">Ensure </w:t>
+      </w:r>
+      <w:r>
+        <w:t xml:space="preserve">target schema </w:t>
+      </w:r>
+      <w:r>
+        <w:t xml:space="preserve">has quotas for </w:t>
+      </w:r>
+      <w:proofErr w:type="spellStart"/>
+      <w:r>
+        <w:t>tablespaces</w:t>
+      </w:r>
+      <w:proofErr w:type="spellEnd"/>
+      <w:r>
+        <w:t xml:space="preserve"> </w:t>
+      </w:r>
+      <w:proofErr w:type="spellStart"/>
+      <w:r>
+        <w:t>fm_data_trans</w:t>
+      </w:r>
+      <w:proofErr w:type="spellEnd"/>
+      <w:r>
+        <w:t xml:space="preserve">, </w:t>
+      </w:r>
+      <w:proofErr w:type="spellStart"/>
+      <w:r>
+        <w:t>fm_data_ref</w:t>
+      </w:r>
+      <w:proofErr w:type="spellEnd"/>
+      <w:r>
+        <w:t xml:space="preserve">, </w:t>
+      </w:r>
+      <w:proofErr w:type="spellStart"/>
+      <w:r>
+        <w:t>fm_index_tr</w:t>
+      </w:r>
+      <w:r>
+        <w:t>ans</w:t>
+      </w:r>
+      <w:proofErr w:type="gramStart"/>
+      <w:r>
+        <w:t>,fm</w:t>
+      </w:r>
+      <w:proofErr w:type="gramEnd"/>
+      <w:r>
+        <w:t>_data_lob</w:t>
+      </w:r>
+      <w:proofErr w:type="spellEnd"/>
+      <w:r>
+        <w:t xml:space="preserve">, </w:t>
+      </w:r>
+      <w:proofErr w:type="spellStart"/>
+      <w:r>
+        <w:t>fm_index_ref</w:t>
+      </w:r>
+      <w:proofErr w:type="spellEnd"/>
+      <w:r>
+        <w:t xml:space="preserve">.  </w:t>
+      </w:r>
+    </w:p>
+    <w:p>
+      <w:pPr>
+        <w:pStyle w:val="ListParagraph"/>
+        <w:numPr>
+          <w:ilvl w:val="0"/>
+          <w:numId w:val="14"/>
+        </w:numPr>
+        <w:spacing w:line="240" w:lineRule="auto"/>
+      </w:pPr>
+    </w:p>
+    <w:p>
+      <w:pPr>
+        <w:keepNext/>
+        <w:keepLines/>
+        <w:spacing w:before="200" w:after="0"/>
+        <w:outlineLvl w:val="1"/>
+        <w:rPr>
+          <w:rFonts w:asciiTheme="majorHAnsi" w:eastAsiaTheme="majorEastAsia" w:hAnsiTheme="majorHAnsi" w:cstheme="majorBidi"/>
+          <w:b/>
+          <w:bCs/>
+          <w:color w:val="4F81BD" w:themeColor="accent1"/>
+          <w:sz w:val="26"/>
+          <w:szCs w:val="26"/>
+        </w:rPr>
+      </w:pPr>
+      <w:r>
+        <w:rPr>
+          <w:rFonts w:asciiTheme="majorHAnsi" w:eastAsiaTheme="majorEastAsia" w:hAnsiTheme="majorHAnsi" w:cstheme="majorBidi"/>
+          <w:b/>
+          <w:bCs/>
+          <w:color w:val="4F81BD" w:themeColor="accent1"/>
+          <w:sz w:val="26"/>
+          <w:szCs w:val="26"/>
+        </w:rPr>
+        <w:t>Stage scripts</w:t>
+      </w:r>
+      <w:r>
+        <w:rPr>
+          <w:rFonts w:asciiTheme="majorHAnsi" w:eastAsiaTheme="majorEastAsia" w:hAnsiTheme="majorHAnsi" w:cstheme="majorBidi"/>
+          <w:b/>
+          <w:bCs/>
+          <w:color w:val="4F81BD" w:themeColor="accent1"/>
+          <w:sz w:val="26"/>
+          <w:szCs w:val="26"/>
+        </w:rPr>
+        <w:t xml:space="preserve"> </w:t>
+      </w:r>
+      <w:r>
+        <w:rPr>
+          <w:rFonts w:asciiTheme="majorHAnsi" w:eastAsiaTheme="majorEastAsia" w:hAnsiTheme="majorHAnsi" w:cstheme="majorBidi"/>
+          <w:b/>
+          <w:bCs/>
+          <w:color w:val="4F81BD" w:themeColor="accent1"/>
+          <w:sz w:val="26"/>
+          <w:szCs w:val="26"/>
+        </w:rPr>
+        <w:t xml:space="preserve">on directory with access to execute </w:t>
+      </w:r>
+      <w:proofErr w:type="spellStart"/>
+      <w:r>
+        <w:rPr>
+          <w:rFonts w:asciiTheme="majorHAnsi" w:eastAsiaTheme="majorEastAsia" w:hAnsiTheme="majorHAnsi" w:cstheme="majorBidi"/>
+          <w:b/>
+          <w:bCs/>
+          <w:color w:val="4F81BD" w:themeColor="accent1"/>
+          <w:sz w:val="26"/>
+          <w:szCs w:val="26"/>
+        </w:rPr>
+        <w:t>sql</w:t>
+      </w:r>
+      <w:proofErr w:type="spellEnd"/>
+      <w:r>
+        <w:rPr>
+          <w:rFonts w:asciiTheme="majorHAnsi" w:eastAsiaTheme="majorEastAsia" w:hAnsiTheme="majorHAnsi" w:cstheme="majorBidi"/>
+          <w:b/>
+          <w:bCs/>
+          <w:color w:val="4F81BD" w:themeColor="accent1"/>
+          <w:sz w:val="26"/>
+          <w:szCs w:val="26"/>
+        </w:rPr>
+        <w:t xml:space="preserve"> generating </w:t>
+      </w:r>
+      <w:proofErr w:type="spellStart"/>
+      <w:r>
+        <w:rPr>
+          <w:rFonts w:asciiTheme="majorHAnsi" w:eastAsiaTheme="majorEastAsia" w:hAnsiTheme="majorHAnsi" w:cstheme="majorBidi"/>
+          <w:b/>
+          <w:bCs/>
+          <w:color w:val="4F81BD" w:themeColor="accent1"/>
+          <w:sz w:val="26"/>
+          <w:szCs w:val="26"/>
+        </w:rPr>
+        <w:t>sql</w:t>
+      </w:r>
+      <w:proofErr w:type="spellEnd"/>
+      <w:r>
+        <w:rPr>
+          <w:rFonts w:asciiTheme="majorHAnsi" w:eastAsiaTheme="majorEastAsia" w:hAnsiTheme="majorHAnsi" w:cstheme="majorBidi"/>
+          <w:b/>
+          <w:bCs/>
+          <w:color w:val="4F81BD" w:themeColor="accent1"/>
+          <w:sz w:val="26"/>
+          <w:szCs w:val="26"/>
+        </w:rPr>
+        <w:t>.</w:t>
+      </w:r>
+    </w:p>
+    <w:p>
+      <w:pPr>
+        <w:pStyle w:val="ListParagraph"/>
+        <w:numPr>
+          <w:ilvl w:val="0"/>
+          <w:numId w:val="14"/>
+        </w:numPr>
+        <w:rPr>
+          <w:rFonts w:eastAsiaTheme="majorEastAsia"/>
+        </w:rPr>
+      </w:pPr>
+      <w:r>
+        <w:rPr>
+          <w:rFonts w:eastAsiaTheme="majorEastAsia"/>
+        </w:rPr>
+        <w:t>eps_1.00.74_dat_patch.sq</w:t>
+      </w:r>
+      <w:r>
+        <w:rPr>
+          <w:rFonts w:eastAsiaTheme="majorEastAsia"/>
+        </w:rPr>
+        <w:t>l</w:t>
+      </w:r>
+    </w:p>
+    <w:p>
+      <w:pPr>
+        <w:pStyle w:val="ListParagraph"/>
+        <w:rPr>
+          <w:rFonts w:eastAsiaTheme="majorEastAsia"/>
+        </w:rPr>
+      </w:pPr>
+    </w:p>
+    <w:p>
+      <w:pPr>
+        <w:pStyle w:val="ListParagraph"/>
+        <w:ind w:left="360"/>
+        <w:rPr>
+          <w:rFonts w:eastAsiaTheme="majorEastAsia"/>
+        </w:rPr>
+      </w:pPr>
+      <w:r>
+        <w:rPr>
+          <w:rFonts w:asciiTheme="majorHAnsi" w:eastAsiaTheme="majorEastAsia" w:hAnsiTheme="majorHAnsi" w:cstheme="majorBidi"/>
+          <w:b/>
+          <w:bCs/>
+          <w:color w:val="0070C0"/>
+          <w:sz w:val="26"/>
+          <w:szCs w:val="26"/>
+        </w:rPr>
+        <w:lastRenderedPageBreak/>
+        <w:t xml:space="preserve">RUN- Implement scripts logged on as </w:t>
+      </w:r>
+      <w:r>
+        <w:rPr>
+          <w:rFonts w:asciiTheme="majorHAnsi" w:hAnsiTheme="majorHAnsi"/>
+          <w:b/>
+          <w:color w:val="0070C0"/>
+          <w:sz w:val="26"/>
+          <w:szCs w:val="26"/>
+        </w:rPr>
+        <w:t>EPS_OWNER</w:t>
+      </w:r>
+    </w:p>
+    <w:p>
+      <w:pPr>
+        <w:pStyle w:val="NoSpacing"/>
+        <w:ind w:left="720"/>
+        <w:rPr>
+          <w:rFonts w:eastAsiaTheme="majorEastAsia"/>
+        </w:rPr>
+      </w:pPr>
+      <w:r>
+        <w:rPr>
+          <w:rFonts w:eastAsiaTheme="majorEastAsia"/>
+        </w:rPr>
+        <w:t xml:space="preserve">Start </w:t>
+      </w:r>
+      <w:r>
+        <w:rPr>
+          <w:rFonts w:eastAsiaTheme="majorEastAsia"/>
+        </w:rPr>
+        <w:tab/>
+      </w:r>
+      <w:r>
+        <w:rPr>
+          <w:rFonts w:eastAsiaTheme="majorEastAsia"/>
+        </w:rPr>
+        <w:t>eps_1.00.74_dat_patch.sql</w:t>
+      </w:r>
+    </w:p>
+    <w:p>
+      <w:pPr>
+        <w:pStyle w:val="NoSpacing"/>
+        <w:ind w:left="720"/>
+        <w:rPr>
+          <w:rFonts w:eastAsiaTheme="majorEastAsia"/>
+        </w:rPr>
+      </w:pPr>
+    </w:p>
+    <w:p>
+      <w:pPr>
+        <w:pStyle w:val="Heading2"/>
+      </w:pPr>
+      <w:r>
+        <w:t>Rollback Plan</w:t>
+      </w:r>
+    </w:p>
+    <w:p>
+      <w:pPr>
+        <w:pStyle w:val="ListParagraph"/>
+        <w:numPr>
+          <w:ilvl w:val="0"/>
+          <w:numId w:val="16"/>
+        </w:numPr>
+      </w:pPr>
+      <w:r>
+        <w:t>All scripts are re</w:t>
+      </w:r>
+      <w:r>
+        <w:t>-runnable</w:t>
+      </w:r>
+    </w:p>
+    <w:p>
+      <w:pPr>
+        <w:pStyle w:val="Heading2"/>
+      </w:pPr>
+      <w:r>
+        <w:t>Outcome Review</w:t>
+      </w:r>
+      <w:r>
+        <w:t xml:space="preserve"> (filled out by </w:t>
+      </w:r>
+      <w:r>
+        <w:t xml:space="preserve">APP </w:t>
+      </w:r>
+      <w:r>
+        <w:t>DBA Group</w:t>
+      </w:r>
+      <w:r>
+        <w:t xml:space="preserve"> EXECUTING SCRIPTS</w:t>
+      </w:r>
+      <w:r>
+        <w:t>)</w:t>
+      </w:r>
+    </w:p>
+    <w:p/>
+    <w:tbl>
+      <w:tblPr>
+        <w:tblStyle w:val="TableGrid"/>
+        <w:tblW w:w="0" w:type="auto"/>
+        <w:tblLook w:val="04A0" w:firstRow="1" w:lastRow="0" w:firstColumn="1" w:lastColumn="0" w:noHBand="0" w:noVBand="1"/>
+      </w:tblPr>
+      <w:tblGrid>
+        <w:gridCol w:w="2640"/>
+        <w:gridCol w:w="2198"/>
+        <w:gridCol w:w="2329"/>
+        <w:gridCol w:w="2409"/>
+      </w:tblGrid>
+      <w:tr>
+        <w:tc>
+          <w:tcPr>
+            <w:tcW w:w="2640" w:type="dxa"/>
+          </w:tcPr>
+          <w:p>
+            <w:pPr>
+              <w:rPr>
+                <w:b/>
+              </w:rPr>
+            </w:pPr>
+            <w:r>
+              <w:rPr>
+                <w:b/>
+              </w:rPr>
+              <w:t>Post implementation Review</w:t>
+            </w:r>
+          </w:p>
+        </w:tc>
+        <w:tc>
+          <w:tcPr>
+            <w:tcW w:w="2198" w:type="dxa"/>
+          </w:tcPr>
+          <w:p>
+            <w:pPr>
+              <w:jc w:val="center"/>
+              <w:rPr>
+                <w:b/>
+              </w:rPr>
+            </w:pPr>
+            <w:r>
+              <w:rPr>
+                <w:b/>
+              </w:rPr>
+              <w:t>Accurate Yes/No</w:t>
+            </w:r>
+          </w:p>
+        </w:tc>
+        <w:tc>
+          <w:tcPr>
+            <w:tcW w:w="2329" w:type="dxa"/>
+          </w:tcPr>
+          <w:p>
+            <w:pPr>
+              <w:rPr>
+                <w:b/>
+              </w:rPr>
+            </w:pPr>
+            <w:r>
+              <w:rPr>
+                <w:b/>
+              </w:rPr>
+              <w:t>Next Steps if issues found</w:t>
+            </w:r>
+          </w:p>
+        </w:tc>
+        <w:tc>
+          <w:tcPr>
+            <w:tcW w:w="2409" w:type="dxa"/>
+          </w:tcPr>
+          <w:p>
+            <w:pPr>
+              <w:rPr>
+                <w:b/>
+              </w:rPr>
+            </w:pPr>
+            <w:r>
+              <w:rPr>
+                <w:b/>
+              </w:rPr>
+              <w:t>Person who will mitigate issue</w:t>
+            </w:r>
+          </w:p>
+        </w:tc>
+      </w:tr>
+      <w:tr>
+        <w:tc>
+          <w:tcPr>
+            <w:tcW w:w="2640" w:type="dxa"/>
+          </w:tcPr>
+          <w:p>
+            <w:r>
+              <w:t>Implemented Scripts worked without issues</w:t>
+            </w:r>
+          </w:p>
+        </w:tc>
+        <w:tc>
+          <w:tcPr>
+            <w:tcW w:w="2198" w:type="dxa"/>
+          </w:tcPr>
+          <w:p/>
+        </w:tc>
+        <w:tc>
+          <w:tcPr>
+            <w:tcW w:w="2329" w:type="dxa"/>
+          </w:tcPr>
+          <w:p/>
+        </w:tc>
+        <w:tc>
+          <w:tcPr>
+            <w:tcW w:w="2409" w:type="dxa"/>
+          </w:tcPr>
+          <w:p/>
+        </w:tc>
+      </w:tr>
+      <w:tr>
+        <w:tc>
+          <w:tcPr>
+            <w:tcW w:w="2640" w:type="dxa"/>
+          </w:tcPr>
+          <w:p>
+            <w:r>
+              <w:t>Does the rollback plan fully rollback all steps of the implementation plan?</w:t>
+            </w:r>
+          </w:p>
+          <w:p/>
+        </w:tc>
+        <w:tc>
+          <w:tcPr>
+            <w:tcW w:w="2198" w:type="dxa"/>
+          </w:tcPr>
+          <w:p/>
+        </w:tc>
+        <w:tc>
+          <w:tcPr>
+            <w:tcW w:w="2329" w:type="dxa"/>
+          </w:tcPr>
+          <w:p/>
+        </w:tc>
+        <w:tc>
+          <w:tcPr>
+            <w:tcW w:w="2409" w:type="dxa"/>
+          </w:tcPr>
+          <w:p/>
+        </w:tc>
+      </w:tr>
+      <w:tr>
+        <w:tc>
+          <w:tcPr>
+            <w:tcW w:w="2640" w:type="dxa"/>
+          </w:tcPr>
+          <w:p>
+            <w:r>
+              <w:t>Do all scripts exist and are accounted for with the implementation and rollback plans?</w:t>
+            </w:r>
+          </w:p>
+          <w:p>
+            <w:r>
+              <w:t>Are all the areas of I/O properly represented in terms of resource planning?</w:t>
+            </w:r>
+          </w:p>
+          <w:p/>
+        </w:tc>
+        <w:tc>
+          <w:tcPr>
+            <w:tcW w:w="2198" w:type="dxa"/>
+          </w:tcPr>
+          <w:p/>
+        </w:tc>
+        <w:tc>
+          <w:tcPr>
+            <w:tcW w:w="2329" w:type="dxa"/>
+          </w:tcPr>
+          <w:p/>
+        </w:tc>
+        <w:tc>
+          <w:tcPr>
+            <w:tcW w:w="2409" w:type="dxa"/>
+          </w:tcPr>
+          <w:p/>
+        </w:tc>
+      </w:tr>
+      <w:tr>
+        <w:tc>
+          <w:tcPr>
+            <w:tcW w:w="2640" w:type="dxa"/>
+          </w:tcPr>
+          <w:p>
+            <w:r>
+              <w:t>Is the Capacity Analysis accurate?</w:t>
+            </w:r>
+          </w:p>
+          <w:p>
+            <w:r>
+              <w:t>Is the SQL being used “resource friendly” to other sessions and database resource capacity?</w:t>
+            </w:r>
+          </w:p>
+          <w:p>
+            <w:r>
+              <w:t>Will there impact to the application when change is done (if online)?</w:t>
+            </w:r>
+          </w:p>
+          <w:p>
+            <w:r>
+              <w:t>Do we need more CPU</w:t>
+            </w:r>
+          </w:p>
+          <w:p>
+            <w:r>
+              <w:lastRenderedPageBreak/>
+              <w:t>Do we need more Memory</w:t>
+            </w:r>
+          </w:p>
+          <w:p>
+            <w:r>
+              <w:t>Do we need more Disks?</w:t>
+            </w:r>
+          </w:p>
+          <w:p/>
+        </w:tc>
+        <w:tc>
+          <w:tcPr>
+            <w:tcW w:w="2198" w:type="dxa"/>
+          </w:tcPr>
+          <w:p/>
+        </w:tc>
+        <w:tc>
+          <w:tcPr>
+            <w:tcW w:w="2329" w:type="dxa"/>
+          </w:tcPr>
+          <w:p/>
+        </w:tc>
+        <w:tc>
+          <w:tcPr>
+            <w:tcW w:w="2409" w:type="dxa"/>
+          </w:tcPr>
+          <w:p/>
+        </w:tc>
+      </w:tr>
+    </w:tbl>
+    <w:p/>
+    <w:sectPr>
+      <w:pgSz w:w="12240" w:h="15840"/>
+      <w:pgMar w:top="1440" w:right="1440" w:bottom="1440" w:left="1440" w:header="720" w:footer="720" w:gutter="0"/>
+      <w:cols w:space="720"/>
+      <w:docGrid w:linePitch="360"/>
+    </w:sectPr>
+  </w:body>
+</w:document>
+</file>
 
 <file path=word/numbering.xml><?xml version="1.0" encoding="utf-8"?>
 <w:numbering xmlns:wpc="http://schemas.microsoft.com/office/word/2010/wordprocessingCanvas" xmlns:mc="http://schemas.openxmlformats.org/markup-compatibility/2006" xmlns:o="urn:schemas-microsoft-com:office:office" xmlns:r="http://schemas.openxmlformats.org/officeDocument/2006/relationships" xmlns:m="http://schemas.openxmlformats.org/officeDocument/2006/math" xmlns:v="urn:schemas-microsoft-com:vml" xmlns:wp14="http://schemas.microsoft.com/office/word/2010/wordprocessingDrawing" xmlns:wp="http://schemas.openxmlformats.org/drawingml/2006/wordprocessingDrawing" xmlns:w10="urn:schemas-microsoft-com:office:word" xmlns:w="http://schemas.openxmlformats.org/wordprocessingml/2006/main" xmlns:w14="http://schemas.microsoft.com/office/word/2010/wordml" xmlns:wpg="http://schemas.microsoft.com/office/word/2010/wordprocessingGroup" xmlns:wpi="http://schemas.microsoft.com/office/word/2010/wordprocessingInk" xmlns:wne="http://schemas.microsoft.com/office/word/2006/wordml" xmlns:wps="http://schemas.microsoft.com/office/word/2010/wordprocessingShape" mc:Ignorable="w14 wp14">

</xml_diff>